<commit_message>
Update Defect Report 40
</commit_message>
<xml_diff>
--- a/Defect Reports/Closed/Defect Report Test Case40.docx
+++ b/Defect Reports/Closed/Defect Report Test Case40.docx
@@ -1,6 +1,6 @@
 
 <file path=word/document.xml><?xml version="1.0" encoding="utf-8"?>
-<w:document xmlns:wpc="http://schemas.microsoft.com/office/word/2010/wordprocessingCanvas" xmlns:cx="http://schemas.microsoft.com/office/drawing/2014/chartex" xmlns:cx1="http://schemas.microsoft.com/office/drawing/2015/9/8/chartex" xmlns:cx2="http://schemas.microsoft.com/office/drawing/2015/10/21/chartex" xmlns:cx3="http://schemas.microsoft.com/office/drawing/2016/5/9/chartex" xmlns:cx4="http://schemas.microsoft.com/office/drawing/2016/5/10/chartex" xmlns:cx5="http://schemas.microsoft.com/office/drawing/2016/5/11/chartex" xmlns:cx6="http://schemas.microsoft.com/office/drawing/2016/5/12/chartex" xmlns:cx7="http://schemas.microsoft.com/office/drawing/2016/5/13/chartex" xmlns:cx8="http://schemas.microsoft.com/office/drawing/2016/5/14/chartex" xmlns:mc="http://schemas.openxmlformats.org/markup-compatibility/2006" xmlns:aink="http://schemas.microsoft.com/office/drawing/2016/ink" xmlns:am3d="http://schemas.microsoft.com/office/drawing/2017/model3d" xmlns:o="urn:schemas-microsoft-com:office:office" xmlns:oel="http://schemas.microsoft.com/office/2019/extlst" xmlns:r="http://schemas.openxmlformats.org/officeDocument/2006/relationships" xmlns:m="http://schemas.openxmlformats.org/officeDocument/2006/math" xmlns:v="urn:schemas-microsoft-com:vml" xmlns:wp14="http://schemas.microsoft.com/office/word/2010/wordprocessingDrawing" xmlns:wp="http://schemas.openxmlformats.org/drawingml/2006/wordprocessingDrawing" xmlns:w10="urn:schemas-microsoft-com:office:word" xmlns:w="http://schemas.openxmlformats.org/wordprocessingml/2006/main" xmlns:w14="http://schemas.microsoft.com/office/word/2010/wordml" xmlns:w15="http://schemas.microsoft.com/office/word/2012/wordml" xmlns:w16cex="http://schemas.microsoft.com/office/word/2018/wordml/cex" xmlns:w16cid="http://schemas.microsoft.com/office/word/2016/wordml/cid" xmlns:w16="http://schemas.microsoft.com/office/word/2018/wordml" xmlns:w16du="http://schemas.microsoft.com/office/word/2023/wordml/word16du" xmlns:w16sdtdh="http://schemas.microsoft.com/office/word/2020/wordml/sdtdatahash" xmlns:w16se="http://schemas.microsoft.com/office/word/2015/wordml/symex" xmlns:wpg="http://schemas.microsoft.com/office/word/2010/wordprocessingGroup" xmlns:wpi="http://schemas.microsoft.com/office/word/2010/wordprocessingInk" xmlns:wne="http://schemas.microsoft.com/office/word/2006/wordml" xmlns:wps="http://schemas.microsoft.com/office/word/2010/wordprocessingShape" mc:Ignorable="w14 w15 w16se w16cid w16 w16cex w16sdtdh wp14">
+<w:document xmlns:wpc="http://schemas.microsoft.com/office/word/2010/wordprocessingCanvas" xmlns:cx="http://schemas.microsoft.com/office/drawing/2014/chartex" xmlns:cx1="http://schemas.microsoft.com/office/drawing/2015/9/8/chartex" xmlns:cx2="http://schemas.microsoft.com/office/drawing/2015/10/21/chartex" xmlns:cx3="http://schemas.microsoft.com/office/drawing/2016/5/9/chartex" xmlns:cx4="http://schemas.microsoft.com/office/drawing/2016/5/10/chartex" xmlns:cx5="http://schemas.microsoft.com/office/drawing/2016/5/11/chartex" xmlns:cx6="http://schemas.microsoft.com/office/drawing/2016/5/12/chartex" xmlns:cx7="http://schemas.microsoft.com/office/drawing/2016/5/13/chartex" xmlns:cx8="http://schemas.microsoft.com/office/drawing/2016/5/14/chartex" xmlns:mc="http://schemas.openxmlformats.org/markup-compatibility/2006" xmlns:aink="http://schemas.microsoft.com/office/drawing/2016/ink" xmlns:am3d="http://schemas.microsoft.com/office/drawing/2017/model3d" xmlns:o="urn:schemas-microsoft-com:office:office" xmlns:oel="http://schemas.microsoft.com/office/2019/extlst" xmlns:r="http://schemas.openxmlformats.org/officeDocument/2006/relationships" xmlns:m="http://schemas.openxmlformats.org/officeDocument/2006/math" xmlns:v="urn:schemas-microsoft-com:vml" xmlns:wp14="http://schemas.microsoft.com/office/word/2010/wordprocessingDrawing" xmlns:wp="http://schemas.openxmlformats.org/drawingml/2006/wordprocessingDrawing" xmlns:w10="urn:schemas-microsoft-com:office:word" xmlns:w="http://schemas.openxmlformats.org/wordprocessingml/2006/main" xmlns:w14="http://schemas.microsoft.com/office/word/2010/wordml" xmlns:w15="http://schemas.microsoft.com/office/word/2012/wordml" xmlns:w16cex="http://schemas.microsoft.com/office/word/2018/wordml/cex" xmlns:w16cid="http://schemas.microsoft.com/office/word/2016/wordml/cid" xmlns:w16="http://schemas.microsoft.com/office/word/2018/wordml" xmlns:w16sdtdh="http://schemas.microsoft.com/office/word/2020/wordml/sdtdatahash" xmlns:w16se="http://schemas.microsoft.com/office/word/2015/wordml/symex" xmlns:wpg="http://schemas.microsoft.com/office/word/2010/wordprocessingGroup" xmlns:wpi="http://schemas.microsoft.com/office/word/2010/wordprocessingInk" xmlns:wne="http://schemas.microsoft.com/office/word/2006/wordml" xmlns:wps="http://schemas.microsoft.com/office/word/2010/wordprocessingShape" mc:Ignorable="w14 w15 w16se w16cid w16 w16cex w16sdtdh wp14">
   <w:body>
     <w:p>
       <w:pPr>
@@ -827,6 +827,9 @@
         </w:rPr>
       </w:pPr>
       <w:r>
+        <w:rPr>
+          <w:noProof/>
+        </w:rPr>
         <w:drawing>
           <wp:anchor distT="0" distB="0" distL="114300" distR="114300" simplePos="0" relativeHeight="251659776" behindDoc="0" locked="0" layoutInCell="1" allowOverlap="1" wp14:anchorId="686A2353" wp14:editId="2B7FBBF7">
             <wp:simplePos x="0" y="0"/>
@@ -931,6 +934,50 @@
           <w:u w:val="single"/>
         </w:rPr>
       </w:pPr>
+      <w:r>
+        <w:rPr>
+          <w:b/>
+          <w:bCs/>
+          <w:sz w:val="40"/>
+          <w:szCs w:val="40"/>
+          <w:u w:val="single"/>
+        </w:rPr>
+        <w:drawing>
+          <wp:inline distT="0" distB="0" distL="0" distR="0" wp14:anchorId="1E13DFE3" wp14:editId="7B80DC5B">
+            <wp:extent cx="2789162" cy="502964"/>
+            <wp:effectExtent l="0" t="0" r="0" b="0"/>
+            <wp:docPr id="1953004110" name="Picture 1" descr="A picture containing screenshot, font, text, number&#10;&#10;Description automatically generated"/>
+            <wp:cNvGraphicFramePr>
+              <a:graphicFrameLocks xmlns:a="http://schemas.openxmlformats.org/drawingml/2006/main" noChangeAspect="1"/>
+            </wp:cNvGraphicFramePr>
+            <a:graphic xmlns:a="http://schemas.openxmlformats.org/drawingml/2006/main">
+              <a:graphicData uri="http://schemas.openxmlformats.org/drawingml/2006/picture">
+                <pic:pic xmlns:pic="http://schemas.openxmlformats.org/drawingml/2006/picture">
+                  <pic:nvPicPr>
+                    <pic:cNvPr id="1953004110" name="Picture 1" descr="A picture containing screenshot, font, text, number&#10;&#10;Description automatically generated"/>
+                    <pic:cNvPicPr/>
+                  </pic:nvPicPr>
+                  <pic:blipFill>
+                    <a:blip r:embed="rId6"/>
+                    <a:stretch>
+                      <a:fillRect/>
+                    </a:stretch>
+                  </pic:blipFill>
+                  <pic:spPr>
+                    <a:xfrm>
+                      <a:off x="0" y="0"/>
+                      <a:ext cx="2789162" cy="502964"/>
+                    </a:xfrm>
+                    <a:prstGeom prst="rect">
+                      <a:avLst/>
+                    </a:prstGeom>
+                  </pic:spPr>
+                </pic:pic>
+              </a:graphicData>
+            </a:graphic>
+          </wp:inline>
+        </w:drawing>
+      </w:r>
     </w:p>
     <w:p>
       <w:pPr>
@@ -997,7 +1044,7 @@
 </file>
 
 <file path=word/numbering.xml><?xml version="1.0" encoding="utf-8"?>
-<w:numbering xmlns:wpc="http://schemas.microsoft.com/office/word/2010/wordprocessingCanvas" xmlns:cx="http://schemas.microsoft.com/office/drawing/2014/chartex" xmlns:cx1="http://schemas.microsoft.com/office/drawing/2015/9/8/chartex" xmlns:cx2="http://schemas.microsoft.com/office/drawing/2015/10/21/chartex" xmlns:cx3="http://schemas.microsoft.com/office/drawing/2016/5/9/chartex" xmlns:cx4="http://schemas.microsoft.com/office/drawing/2016/5/10/chartex" xmlns:cx5="http://schemas.microsoft.com/office/drawing/2016/5/11/chartex" xmlns:cx6="http://schemas.microsoft.com/office/drawing/2016/5/12/chartex" xmlns:cx7="http://schemas.microsoft.com/office/drawing/2016/5/13/chartex" xmlns:cx8="http://schemas.microsoft.com/office/drawing/2016/5/14/chartex" xmlns:mc="http://schemas.openxmlformats.org/markup-compatibility/2006" xmlns:aink="http://schemas.microsoft.com/office/drawing/2016/ink" xmlns:am3d="http://schemas.microsoft.com/office/drawing/2017/model3d" xmlns:o="urn:schemas-microsoft-com:office:office" xmlns:oel="http://schemas.microsoft.com/office/2019/extlst" xmlns:r="http://schemas.openxmlformats.org/officeDocument/2006/relationships" xmlns:m="http://schemas.openxmlformats.org/officeDocument/2006/math" xmlns:v="urn:schemas-microsoft-com:vml" xmlns:wp14="http://schemas.microsoft.com/office/word/2010/wordprocessingDrawing" xmlns:wp="http://schemas.openxmlformats.org/drawingml/2006/wordprocessingDrawing" xmlns:w10="urn:schemas-microsoft-com:office:word" xmlns:w="http://schemas.openxmlformats.org/wordprocessingml/2006/main" xmlns:w14="http://schemas.microsoft.com/office/word/2010/wordml" xmlns:w15="http://schemas.microsoft.com/office/word/2012/wordml" xmlns:w16cex="http://schemas.microsoft.com/office/word/2018/wordml/cex" xmlns:w16cid="http://schemas.microsoft.com/office/word/2016/wordml/cid" xmlns:w16="http://schemas.microsoft.com/office/word/2018/wordml" xmlns:w16du="http://schemas.microsoft.com/office/word/2023/wordml/word16du" xmlns:w16sdtdh="http://schemas.microsoft.com/office/word/2020/wordml/sdtdatahash" xmlns:w16se="http://schemas.microsoft.com/office/word/2015/wordml/symex" xmlns:wpg="http://schemas.microsoft.com/office/word/2010/wordprocessingGroup" xmlns:wpi="http://schemas.microsoft.com/office/word/2010/wordprocessingInk" xmlns:wne="http://schemas.microsoft.com/office/word/2006/wordml" xmlns:wps="http://schemas.microsoft.com/office/word/2010/wordprocessingShape" mc:Ignorable="w14 w15 w16se w16cid w16 w16cex w16sdtdh wp14">
+<w:numbering xmlns:wpc="http://schemas.microsoft.com/office/word/2010/wordprocessingCanvas" xmlns:cx="http://schemas.microsoft.com/office/drawing/2014/chartex" xmlns:cx1="http://schemas.microsoft.com/office/drawing/2015/9/8/chartex" xmlns:cx2="http://schemas.microsoft.com/office/drawing/2015/10/21/chartex" xmlns:cx3="http://schemas.microsoft.com/office/drawing/2016/5/9/chartex" xmlns:cx4="http://schemas.microsoft.com/office/drawing/2016/5/10/chartex" xmlns:cx5="http://schemas.microsoft.com/office/drawing/2016/5/11/chartex" xmlns:cx6="http://schemas.microsoft.com/office/drawing/2016/5/12/chartex" xmlns:cx7="http://schemas.microsoft.com/office/drawing/2016/5/13/chartex" xmlns:cx8="http://schemas.microsoft.com/office/drawing/2016/5/14/chartex" xmlns:mc="http://schemas.openxmlformats.org/markup-compatibility/2006" xmlns:aink="http://schemas.microsoft.com/office/drawing/2016/ink" xmlns:am3d="http://schemas.microsoft.com/office/drawing/2017/model3d" xmlns:o="urn:schemas-microsoft-com:office:office" xmlns:oel="http://schemas.microsoft.com/office/2019/extlst" xmlns:r="http://schemas.openxmlformats.org/officeDocument/2006/relationships" xmlns:m="http://schemas.openxmlformats.org/officeDocument/2006/math" xmlns:v="urn:schemas-microsoft-com:vml" xmlns:wp14="http://schemas.microsoft.com/office/word/2010/wordprocessingDrawing" xmlns:wp="http://schemas.openxmlformats.org/drawingml/2006/wordprocessingDrawing" xmlns:w10="urn:schemas-microsoft-com:office:word" xmlns:w="http://schemas.openxmlformats.org/wordprocessingml/2006/main" xmlns:w14="http://schemas.microsoft.com/office/word/2010/wordml" xmlns:w15="http://schemas.microsoft.com/office/word/2012/wordml" xmlns:w16cex="http://schemas.microsoft.com/office/word/2018/wordml/cex" xmlns:w16cid="http://schemas.microsoft.com/office/word/2016/wordml/cid" xmlns:w16="http://schemas.microsoft.com/office/word/2018/wordml" xmlns:w16sdtdh="http://schemas.microsoft.com/office/word/2020/wordml/sdtdatahash" xmlns:w16se="http://schemas.microsoft.com/office/word/2015/wordml/symex" xmlns:wpg="http://schemas.microsoft.com/office/word/2010/wordprocessingGroup" xmlns:wpi="http://schemas.microsoft.com/office/word/2010/wordprocessingInk" xmlns:wne="http://schemas.microsoft.com/office/word/2006/wordml" xmlns:wps="http://schemas.microsoft.com/office/word/2010/wordprocessingShape" mc:Ignorable="w14 w15 w16se w16cid w16 w16cex w16sdtdh wp14">
   <w:abstractNum w:abstractNumId="0" w15:restartNumberingAfterBreak="0">
     <w:nsid w:val="006F92E9"/>
     <w:multiLevelType w:val="hybridMultilevel"/>
@@ -2422,7 +2469,7 @@
     <w:lsdException w:name="Table Web 2" w:semiHidden="1" w:unhideWhenUsed="1"/>
     <w:lsdException w:name="Table Web 3" w:semiHidden="1" w:unhideWhenUsed="1"/>
     <w:lsdException w:name="Balloon Text" w:semiHidden="1" w:unhideWhenUsed="1"/>
-    <w:lsdException w:name="Table Grid" w:semiHidden="1" w:uiPriority="39" w:unhideWhenUsed="1"/>
+    <w:lsdException w:name="Table Grid" w:uiPriority="39"/>
     <w:lsdException w:name="Table Theme" w:semiHidden="1" w:unhideWhenUsed="1"/>
     <w:lsdException w:name="Placeholder Text" w:semiHidden="1"/>
     <w:lsdException w:name="No Spacing" w:uiPriority="1" w:qFormat="1"/>

</xml_diff>